<commit_message>
Security Testing – Cross Site Scripting (XSS)
</commit_message>
<xml_diff>
--- a/Bai5.docx
+++ b/Bai5.docx
@@ -4,44 +4,14 @@
   <w:body>
     <w:p>
       <w:pPr>
-        <w:spacing w:after="0" w:line="360" w:lineRule="auto"/>
-        <w:jc w:val="center"/>
-        <w:textAlignment w:val="baseline"/>
-        <w:outlineLvl w:val="0"/>
-        <w:rPr>
-          <w:rFonts w:ascii="Times New Roman" w:eastAsia="Times New Roman" w:hAnsi="Times New Roman" w:cs="Times New Roman"/>
-          <w:b/>
-          <w:bCs/>
-          <w:color w:val="282828"/>
-          <w:kern w:val="36"/>
-          <w:sz w:val="40"/>
-          <w:szCs w:val="40"/>
-        </w:rPr>
+        <w:pStyle w:val="Heading1"/>
       </w:pPr>
       <w:proofErr w:type="spellStart"/>
       <w:r>
-        <w:rPr>
-          <w:rFonts w:ascii="Times New Roman" w:eastAsia="Times New Roman" w:hAnsi="Times New Roman" w:cs="Times New Roman"/>
-          <w:b/>
-          <w:bCs/>
-          <w:color w:val="282828"/>
-          <w:kern w:val="36"/>
-          <w:sz w:val="40"/>
-          <w:szCs w:val="40"/>
-        </w:rPr>
         <w:t>Bài</w:t>
       </w:r>
       <w:proofErr w:type="spellEnd"/>
       <w:r>
-        <w:rPr>
-          <w:rFonts w:ascii="Times New Roman" w:eastAsia="Times New Roman" w:hAnsi="Times New Roman" w:cs="Times New Roman"/>
-          <w:b/>
-          <w:bCs/>
-          <w:color w:val="282828"/>
-          <w:kern w:val="36"/>
-          <w:sz w:val="40"/>
-          <w:szCs w:val="40"/>
-        </w:rPr>
         <w:t xml:space="preserve"> 5: Security Testing – Cross Site Scripting (XSS)</w:t>
       </w:r>
     </w:p>
@@ -54,6 +24,8 @@
           <w:szCs w:val="40"/>
         </w:rPr>
       </w:pPr>
+      <w:bookmarkStart w:id="0" w:name="_GoBack"/>
+      <w:bookmarkEnd w:id="0"/>
     </w:p>
     <w:p>
       <w:pPr>
@@ -11055,23 +11027,7 @@
           <w:szCs w:val="28"/>
           <w:bdr w:val="none" w:sz="0" w:space="0" w:color="auto" w:frame="1"/>
         </w:rPr>
-        <w:t xml:space="preserve"> seri</w:t>
-      </w:r>
-      <w:bookmarkStart w:id="0" w:name="_GoBack"/>
-      <w:bookmarkEnd w:id="0"/>
-      <w:r>
-        <w:rPr>
-          <w:rFonts w:ascii="Times New Roman" w:eastAsia="Times New Roman" w:hAnsi="Times New Roman" w:cs="Times New Roman"/>
-          <w:b/>
-          <w:bCs/>
-          <w:i/>
-          <w:iCs/>
-          <w:color w:val="111111"/>
-          <w:sz w:val="28"/>
-          <w:szCs w:val="28"/>
-          <w:bdr w:val="none" w:sz="0" w:space="0" w:color="auto" w:frame="1"/>
-        </w:rPr>
-        <w:t xml:space="preserve">al </w:t>
+        <w:t xml:space="preserve"> serial </w:t>
       </w:r>
       <w:proofErr w:type="spellStart"/>
       <w:r>
@@ -16060,6 +16016,28 @@
       <w:szCs w:val="48"/>
     </w:rPr>
   </w:style>
+  <w:style w:type="paragraph" w:styleId="Heading2">
+    <w:name w:val="heading 2"/>
+    <w:basedOn w:val="Normal"/>
+    <w:next w:val="Normal"/>
+    <w:link w:val="Heading2Char"/>
+    <w:uiPriority w:val="9"/>
+    <w:unhideWhenUsed/>
+    <w:qFormat/>
+    <w:rsid w:val="00FE645A"/>
+    <w:pPr>
+      <w:keepNext/>
+      <w:keepLines/>
+      <w:spacing w:before="40" w:after="0"/>
+      <w:outlineLvl w:val="1"/>
+    </w:pPr>
+    <w:rPr>
+      <w:rFonts w:asciiTheme="majorHAnsi" w:eastAsiaTheme="majorEastAsia" w:hAnsiTheme="majorHAnsi" w:cstheme="majorBidi"/>
+      <w:color w:val="2E74B5" w:themeColor="accent1" w:themeShade="BF"/>
+      <w:sz w:val="26"/>
+      <w:szCs w:val="26"/>
+    </w:rPr>
+  </w:style>
   <w:style w:type="character" w:default="1" w:styleId="DefaultParagraphFont">
     <w:name w:val="Default Paragraph Font"/>
     <w:uiPriority w:val="1"/>
@@ -16150,6 +16128,19 @@
     <w:rPr>
       <w:i/>
       <w:iCs/>
+    </w:rPr>
+  </w:style>
+  <w:style w:type="character" w:customStyle="1" w:styleId="Heading2Char">
+    <w:name w:val="Heading 2 Char"/>
+    <w:basedOn w:val="DefaultParagraphFont"/>
+    <w:link w:val="Heading2"/>
+    <w:uiPriority w:val="9"/>
+    <w:rsid w:val="00FE645A"/>
+    <w:rPr>
+      <w:rFonts w:asciiTheme="majorHAnsi" w:eastAsiaTheme="majorEastAsia" w:hAnsiTheme="majorHAnsi" w:cstheme="majorBidi"/>
+      <w:color w:val="2E74B5" w:themeColor="accent1" w:themeShade="BF"/>
+      <w:sz w:val="26"/>
+      <w:szCs w:val="26"/>
     </w:rPr>
   </w:style>
 </w:styles>

</xml_diff>